<commit_message>
introduced changes, updated Gantt Chart in Project Contract etc
</commit_message>
<xml_diff>
--- a/Documentation/Forms/BCS accreditation checklist.docx
+++ b/Documentation/Forms/BCS accreditation checklist.docx
@@ -2526,11 +2526,7 @@
                             </wps:spPr>
                             <wps:txbx>
                               <w:txbxContent>
-                                <w:p>
-                                  <w:r>
-                                    <w:sym w:font="Wingdings" w:char="F0FC"/>
-                                  </w:r>
-                                </w:p>
+                                <w:p/>
                               </w:txbxContent>
                             </wps:txbx>
                             <wps:bodyPr rot="0" vert="horz" wrap="square" lIns="91440" tIns="45720" rIns="91440" bIns="45720" anchor="t" anchorCtr="0" upright="1">
@@ -2553,11 +2549,7 @@
                     <v:shape w14:anchorId="51432DEE" id="Text Box 91" o:spid="_x0000_s1038" type="#_x0000_t202" style="position:absolute;margin-left:22.25pt;margin-top:8.95pt;width:21.6pt;height:16.55pt;z-index:251753472;visibility:visible;mso-wrap-style:square;mso-width-percent:0;mso-height-percent:0;mso-wrap-distance-left:9pt;mso-wrap-distance-top:0;mso-wrap-distance-right:9pt;mso-wrap-distance-bottom:0;mso-position-horizontal:absolute;mso-position-horizontal-relative:text;mso-position-vertical:absolute;mso-position-vertical-relative:text;mso-width-percent:0;mso-height-percent:0;mso-width-relative:margin;mso-height-relative:margin;v-text-anchor:top" o:gfxdata="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">
                       <v:textbox>
                         <w:txbxContent>
-                          <w:p>
-                            <w:r>
-                              <w:sym w:font="Wingdings" w:char="F0FC"/>
-                            </w:r>
-                          </w:p>
+                          <w:p/>
                         </w:txbxContent>
                       </v:textbox>
                     </v:shape>
@@ -2615,16 +2607,16 @@
               <mc:AlternateContent>
                 <mc:Choice Requires="wps">
                   <w:drawing>
-                    <wp:anchor distT="0" distB="0" distL="114300" distR="114300" simplePos="0" relativeHeight="251754496" behindDoc="0" locked="0" layoutInCell="1" allowOverlap="1" wp14:anchorId="51432DF0" wp14:editId="51432DF1">
+                    <wp:anchor distT="0" distB="0" distL="114300" distR="114300" simplePos="0" relativeHeight="251754496" behindDoc="1" locked="0" layoutInCell="1" allowOverlap="1" wp14:anchorId="51432DF0" wp14:editId="25B6F503">
                       <wp:simplePos x="0" y="0"/>
                       <wp:positionH relativeFrom="column">
-                        <wp:posOffset>231140</wp:posOffset>
+                        <wp:posOffset>234950</wp:posOffset>
                       </wp:positionH>
                       <wp:positionV relativeFrom="paragraph">
                         <wp:posOffset>113665</wp:posOffset>
                       </wp:positionV>
                       <wp:extent cx="274320" cy="210185"/>
-                      <wp:effectExtent l="5715" t="6350" r="5715" b="12065"/>
+                      <wp:effectExtent l="0" t="0" r="11430" b="18415"/>
                       <wp:wrapNone/>
                       <wp:docPr id="5" name="Text Box 92"/>
                       <wp:cNvGraphicFramePr>
@@ -2658,7 +2650,14 @@
                             </wps:spPr>
                             <wps:txbx>
                               <w:txbxContent>
-                                <w:p/>
+                                <w:p>
+                                  <w:r>
+                                    <w:rPr>
+                                      <w:rFonts w:cstheme="minorHAnsi"/>
+                                    </w:rPr>
+                                    <w:t>X</w:t>
+                                  </w:r>
+                                </w:p>
                               </w:txbxContent>
                             </wps:txbx>
                             <wps:bodyPr rot="0" vert="horz" wrap="square" lIns="91440" tIns="45720" rIns="91440" bIns="45720" anchor="t" anchorCtr="0" upright="1">
@@ -2678,10 +2677,17 @@
                 </mc:Choice>
                 <mc:Fallback>
                   <w:pict>
-                    <v:shape w14:anchorId="51432DF0" id="Text Box 92" o:spid="_x0000_s1039" type="#_x0000_t202" style="position:absolute;margin-left:18.2pt;margin-top:8.95pt;width:21.6pt;height:16.55pt;z-index:251754496;visibility:visible;mso-wrap-style:square;mso-width-percent:0;mso-height-percent:0;mso-wrap-distance-left:9pt;mso-wrap-distance-top:0;mso-wrap-distance-right:9pt;mso-wrap-distance-bottom:0;mso-position-horizontal:absolute;mso-position-horizontal-relative:text;mso-position-vertical:absolute;mso-position-vertical-relative:text;mso-width-percent:0;mso-height-percent:0;mso-width-relative:margin;mso-height-relative:margin;v-text-anchor:top" o:gfxdata="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">
+                    <v:shape w14:anchorId="51432DF0" id="Text Box 92" o:spid="_x0000_s1039" type="#_x0000_t202" style="position:absolute;margin-left:18.5pt;margin-top:8.95pt;width:21.6pt;height:16.55pt;z-index:-251561984;visibility:visible;mso-wrap-style:square;mso-width-percent:0;mso-height-percent:0;mso-wrap-distance-left:9pt;mso-wrap-distance-top:0;mso-wrap-distance-right:9pt;mso-wrap-distance-bottom:0;mso-position-horizontal:absolute;mso-position-horizontal-relative:text;mso-position-vertical:absolute;mso-position-vertical-relative:text;mso-width-percent:0;mso-height-percent:0;mso-width-relative:margin;mso-height-relative:margin;v-text-anchor:top" o:gfxdata="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">
                       <v:textbox>
                         <w:txbxContent>
-                          <w:p/>
+                          <w:p>
+                            <w:r>
+                              <w:rPr>
+                                <w:rFonts w:cstheme="minorHAnsi"/>
+                              </w:rPr>
+                              <w:t>X</w:t>
+                            </w:r>
+                          </w:p>
                         </w:txbxContent>
                       </v:textbox>
                     </v:shape>
@@ -2708,6 +2714,8 @@
             </w:r>
           </w:p>
         </w:tc>
+        <w:bookmarkStart w:id="0" w:name="_GoBack"/>
+        <w:bookmarkEnd w:id="0"/>
       </w:tr>
       <w:tr>
         <w:trPr>
@@ -3481,8 +3489,6 @@
         </w:rPr>
         <w:t xml:space="preserve"> 19/10/2018</w:t>
       </w:r>
-      <w:bookmarkStart w:id="0" w:name="_GoBack"/>
-      <w:bookmarkEnd w:id="0"/>
       <w:r>
         <w:rPr>
           <w:rFonts w:ascii="Arial" w:eastAsia="Times New Roman" w:hAnsi="Arial" w:cs="Arial"/>
@@ -4953,10 +4959,6 @@
     <w:lsdException w:name="Book Title" w:uiPriority="33" w:qFormat="1"/>
     <w:lsdException w:name="Bibliography" w:semiHidden="1" w:uiPriority="37" w:unhideWhenUsed="1"/>
     <w:lsdException w:name="TOC Heading" w:semiHidden="1" w:uiPriority="39" w:unhideWhenUsed="1" w:qFormat="1"/>
-    <w:lsdException w:name="Grid Table Light" w:semiHidden="1" w:unhideWhenUsed="1"/>
-    <w:lsdException w:name="Grid Table 1 Light" w:semiHidden="1" w:unhideWhenUsed="1"/>
-    <w:lsdException w:name="Grid Table 2" w:semiHidden="1" w:unhideWhenUsed="1"/>
-    <w:lsdException w:name="Grid Table 3" w:semiHidden="1" w:unhideWhenUsed="1"/>
     <w:lsdException w:name="Grid Table 4" w:uiPriority="49"/>
     <w:lsdException w:name="Grid Table 5 Dark" w:uiPriority="50"/>
     <w:lsdException w:name="Grid Table 6 Colorful" w:uiPriority="51"/>

</xml_diff>